<commit_message>
Added UML class diagrams
</commit_message>
<xml_diff>
--- a/Report.docx
+++ b/Report.docx
@@ -25,7 +25,7 @@
           <w:noProof/>
         </w:rPr>
         <w:drawing>
-          <wp:anchor distT="0" distB="0" distL="114300" distR="114300" simplePos="0" relativeHeight="251658240" behindDoc="1" locked="0" layoutInCell="1" allowOverlap="1" wp14:anchorId="16C63511" wp14:editId="4E3A4C4B">
+          <wp:anchor distT="0" distB="0" distL="114300" distR="114300" simplePos="0" relativeHeight="251658240" behindDoc="1" locked="0" layoutInCell="1" allowOverlap="1" wp14:anchorId="16C63511" wp14:editId="06A5EDD9">
             <wp:simplePos x="0" y="0"/>
             <wp:positionH relativeFrom="margin">
               <wp:align>left</wp:align>
@@ -167,16 +167,7 @@
         <w:jc w:val="both"/>
       </w:pPr>
       <w:r>
-        <w:t xml:space="preserve">Caps lock – Toggle sprint </w:t>
-      </w:r>
-      <w:r>
-        <w:t xml:space="preserve">(Have to </w:t>
-      </w:r>
-      <w:r>
-        <w:t>press caps lock</w:t>
-      </w:r>
-      <w:r>
-        <w:t xml:space="preserve"> </w:t>
+        <w:t xml:space="preserve">Caps lock – Toggle sprint (Have to press caps lock </w:t>
       </w:r>
       <w:r>
         <w:rPr>
@@ -208,10 +199,136 @@
     <w:p>
       <w:pPr>
         <w:jc w:val="both"/>
+      </w:pPr>
+    </w:p>
+    <w:p>
+      <w:pPr>
+        <w:jc w:val="both"/>
+      </w:pPr>
+    </w:p>
+    <w:p>
+      <w:pPr>
+        <w:jc w:val="both"/>
+      </w:pPr>
+    </w:p>
+    <w:p>
+      <w:pPr>
+        <w:jc w:val="both"/>
+      </w:pPr>
+    </w:p>
+    <w:p>
+      <w:pPr>
+        <w:jc w:val="both"/>
+      </w:pPr>
+    </w:p>
+    <w:p>
+      <w:pPr>
+        <w:jc w:val="both"/>
+      </w:pPr>
+    </w:p>
+    <w:p>
+      <w:pPr>
+        <w:jc w:val="both"/>
+      </w:pPr>
+    </w:p>
+    <w:p>
+      <w:pPr>
+        <w:jc w:val="both"/>
+      </w:pPr>
+    </w:p>
+    <w:p>
+      <w:pPr>
+        <w:jc w:val="both"/>
+      </w:pPr>
+    </w:p>
+    <w:p>
+      <w:pPr>
+        <w:jc w:val="both"/>
+      </w:pPr>
+    </w:p>
+    <w:p>
+      <w:pPr>
+        <w:jc w:val="both"/>
+      </w:pPr>
+    </w:p>
+    <w:p>
+      <w:pPr>
+        <w:jc w:val="both"/>
         <w:rPr>
           <w:b/>
         </w:rPr>
       </w:pPr>
+      <w:r>
+        <w:rPr>
+          <w:b/>
+          <w:noProof/>
+        </w:rPr>
+        <w:drawing>
+          <wp:anchor distT="0" distB="0" distL="114300" distR="114300" simplePos="0" relativeHeight="251659264" behindDoc="1" locked="0" layoutInCell="1" allowOverlap="1" wp14:anchorId="3DB3871D" wp14:editId="439303EC">
+            <wp:simplePos x="0" y="0"/>
+            <wp:positionH relativeFrom="page">
+              <wp:align>right</wp:align>
+            </wp:positionH>
+            <wp:positionV relativeFrom="paragraph">
+              <wp:posOffset>238125</wp:posOffset>
+            </wp:positionV>
+            <wp:extent cx="7553325" cy="4533900"/>
+            <wp:effectExtent l="0" t="0" r="0" b="0"/>
+            <wp:wrapTopAndBottom/>
+            <wp:docPr id="2" name="Picture 2" descr="F:\_FILES_\Downloads\FOGGS Semester 2.png"/>
+            <wp:cNvGraphicFramePr>
+              <a:graphicFrameLocks xmlns:a="http://schemas.openxmlformats.org/drawingml/2006/main" noChangeAspect="1"/>
+            </wp:cNvGraphicFramePr>
+            <a:graphic xmlns:a="http://schemas.openxmlformats.org/drawingml/2006/main">
+              <a:graphicData uri="http://schemas.openxmlformats.org/drawingml/2006/picture">
+                <pic:pic xmlns:pic="http://schemas.openxmlformats.org/drawingml/2006/picture">
+                  <pic:nvPicPr>
+                    <pic:cNvPr id="0" name="Picture 1" descr="F:\_FILES_\Downloads\FOGGS Semester 2.png"/>
+                    <pic:cNvPicPr>
+                      <a:picLocks noChangeAspect="1" noChangeArrowheads="1"/>
+                    </pic:cNvPicPr>
+                  </pic:nvPicPr>
+                  <pic:blipFill rotWithShape="1">
+                    <a:blip r:embed="rId5">
+                      <a:extLst>
+                        <a:ext uri="{28A0092B-C50C-407E-A947-70E740481C1C}">
+                          <a14:useLocalDpi xmlns:a14="http://schemas.microsoft.com/office/drawing/2010/main" val="0"/>
+                        </a:ext>
+                      </a:extLst>
+                    </a:blip>
+                    <a:srcRect t="8481" b="13886"/>
+                    <a:stretch/>
+                  </pic:blipFill>
+                  <pic:spPr bwMode="auto">
+                    <a:xfrm>
+                      <a:off x="0" y="0"/>
+                      <a:ext cx="7553325" cy="4533900"/>
+                    </a:xfrm>
+                    <a:prstGeom prst="rect">
+                      <a:avLst/>
+                    </a:prstGeom>
+                    <a:noFill/>
+                    <a:ln>
+                      <a:noFill/>
+                    </a:ln>
+                    <a:extLst>
+                      <a:ext uri="{53640926-AAD7-44D8-BBD7-CCE9431645EC}">
+                        <a14:shadowObscured xmlns:a14="http://schemas.microsoft.com/office/drawing/2010/main"/>
+                      </a:ext>
+                    </a:extLst>
+                  </pic:spPr>
+                </pic:pic>
+              </a:graphicData>
+            </a:graphic>
+            <wp14:sizeRelH relativeFrom="page">
+              <wp14:pctWidth>0</wp14:pctWidth>
+            </wp14:sizeRelH>
+            <wp14:sizeRelV relativeFrom="page">
+              <wp14:pctHeight>0</wp14:pctHeight>
+            </wp14:sizeRelV>
+          </wp:anchor>
+        </w:drawing>
+      </w:r>
       <w:r>
         <w:rPr>
           <w:b/>
@@ -246,52 +363,52 @@
         <w:jc w:val="both"/>
       </w:pPr>
       <w:r>
-        <w:t>I’m happy with the progress I made in my application, although I would like to have added more functionality if I had more time or knowledge. I think what went well, was the getting the level model rendered and textured fully. I managed to fit all of the textures I needed onto one 2048x2048 texture, then UV mapped the model to that one texture.</w:t>
-      </w:r>
-      <w:r>
-        <w:t xml:space="preserve"> </w:t>
-      </w:r>
-    </w:p>
-    <w:p>
-      <w:pPr>
-        <w:jc w:val="both"/>
-      </w:pPr>
-      <w:r>
-        <w:t>The gun and armour pickups have lighting enabled on them, to improve this I’d like to have lighting on the whole level with shadow mapping, although when researching this, I realised it’d probably take me a long time to implement as it seems very complex. Hopefully I will be able to apply more advanced lighting to future projects when I know more about 3D rendering.</w:t>
-      </w:r>
-    </w:p>
-    <w:p>
-      <w:pPr>
-        <w:jc w:val="both"/>
-      </w:pPr>
-      <w:r>
-        <w:t xml:space="preserve">I would also like to improve the UI. I think if I had the original Doom UI it would look a lot better. UI is something I’d like to more in the future, as it’s an important part of making a game/game engine. At </w:t>
-      </w:r>
-      <w:r>
-        <w:lastRenderedPageBreak/>
-        <w:t xml:space="preserve">the moment I don’t think the UI stands out well at all, and is mainly used for getting displaying information about the game which probably wouldn’t be shown if in a game (apart from the </w:t>
-      </w:r>
-      <w:r>
-        <w:t>armour).</w:t>
-      </w:r>
-    </w:p>
-    <w:p>
-      <w:pPr>
-        <w:jc w:val="both"/>
-      </w:pPr>
-      <w:r>
-        <w:t>I like the collision system I’m using, it worked</w:t>
-      </w:r>
-      <w:r>
-        <w:t xml:space="preserve"> </w:t>
-      </w:r>
-      <w:r>
-        <w:t>well for this application. I use a navigation mesh to decide where the player can walk, check if the player tries to go ‘out of bounds’ (hit a wall) and get the height of the floor (so the player can walk up and down stairs, drop off ledges, etc). The navigation mesh has allowed me to make the movement feel a lot lik</w:t>
+        <w:t>I’m happy with the progress I made in my application, although I would like to have added more functionality if I had more time or knowledge. I think what went well, was the getting the level model rendered and textured fully. I managed to fit all of the textures I needed onto one 2048x2048 texture, then UV mapped the mod</w:t>
       </w:r>
       <w:bookmarkStart w:id="0" w:name="_GoBack"/>
       <w:bookmarkEnd w:id="0"/>
       <w:r>
-        <w:t>e the original doom.</w:t>
+        <w:t>el to that one texture.</w:t>
+      </w:r>
+      <w:r>
+        <w:t xml:space="preserve"> </w:t>
+      </w:r>
+    </w:p>
+    <w:p>
+      <w:pPr>
+        <w:jc w:val="both"/>
+      </w:pPr>
+      <w:r>
+        <w:t>The gun and armour pickups have lighting enabled on them, to improve this I’d like to have lighting on the whole level with shadow mapping, although when researching this, I realised it’d probably take me a long time to implement as it seems very complex. Hopefully I will be able to apply more advanced lighting to future projects when I know more about 3D rendering.</w:t>
+      </w:r>
+    </w:p>
+    <w:p>
+      <w:pPr>
+        <w:jc w:val="both"/>
+      </w:pPr>
+      <w:r>
+        <w:t xml:space="preserve">I would also like to improve the UI. I think if I had the original Doom UI it would look a lot better. UI is something I’d like to more in the future, as it’s an important part of making a game/game engine. At the moment I don’t think the UI stands out well at all, and is mainly used for getting displaying information about the game which probably wouldn’t be shown if in a game (apart from the </w:t>
+      </w:r>
+      <w:r>
+        <w:t>armour).</w:t>
+      </w:r>
+    </w:p>
+    <w:p>
+      <w:pPr>
+        <w:jc w:val="both"/>
+      </w:pPr>
+      <w:r>
+        <w:t>I like the collision system I’m using, it worked</w:t>
+      </w:r>
+      <w:r>
+        <w:t xml:space="preserve"> </w:t>
+      </w:r>
+      <w:r>
+        <w:t xml:space="preserve">well for this application. I use a navigation mesh to decide where the player can walk, check if the player tries to go ‘out of bounds’ (hit a wall) and get the height of the floor (so the player can walk up and down stairs, drop off ledges, etc). The navigation </w:t>
+      </w:r>
+      <w:r>
+        <w:lastRenderedPageBreak/>
+        <w:t>mesh has allowed me to make the movement feel a lot like the original doom.</w:t>
       </w:r>
       <w:r>
         <w:t xml:space="preserve"> Although the navigation mesh is great for this scene, it might not work as well in other games which require more player freedom when moving around the level.</w:t>
@@ -454,6 +571,7 @@
     <w:lsdException w:name="HTML Sample" w:semiHidden="1" w:unhideWhenUsed="1"/>
     <w:lsdException w:name="HTML Typewriter" w:semiHidden="1" w:unhideWhenUsed="1"/>
     <w:lsdException w:name="HTML Variable" w:semiHidden="1" w:unhideWhenUsed="1"/>
+    <w:lsdException w:name="Normal Table" w:semiHidden="1" w:unhideWhenUsed="1"/>
     <w:lsdException w:name="annotation subject" w:semiHidden="1" w:unhideWhenUsed="1"/>
     <w:lsdException w:name="No List" w:semiHidden="1" w:unhideWhenUsed="1"/>
     <w:lsdException w:name="Outline List 1" w:semiHidden="1" w:unhideWhenUsed="1"/>
@@ -500,8 +618,10 @@
     <w:lsdException w:name="Table Subtle 2" w:semiHidden="1" w:unhideWhenUsed="1"/>
     <w:lsdException w:name="Table Web 1" w:semiHidden="1" w:unhideWhenUsed="1"/>
     <w:lsdException w:name="Table Web 2" w:semiHidden="1" w:unhideWhenUsed="1"/>
+    <w:lsdException w:name="Table Web 3" w:semiHidden="1" w:unhideWhenUsed="1"/>
     <w:lsdException w:name="Balloon Text" w:semiHidden="1" w:unhideWhenUsed="1"/>
     <w:lsdException w:name="Table Grid" w:uiPriority="39"/>
+    <w:lsdException w:name="Table Theme" w:semiHidden="1" w:unhideWhenUsed="1"/>
     <w:lsdException w:name="Placeholder Text" w:semiHidden="1"/>
     <w:lsdException w:name="No Spacing" w:uiPriority="1" w:qFormat="1"/>
     <w:lsdException w:name="Light Shading" w:uiPriority="60"/>

</xml_diff>